<commit_message>
Added SQL Dump File
</commit_message>
<xml_diff>
--- a/Group 11 Project Summary.docx
+++ b/Group 11 Project Summary.docx
@@ -2,7 +2,6 @@
 <file path=word/document.xml><?xml version="1.0" encoding="utf-8"?>
 <w:document xmlns:wpc="http://schemas.microsoft.com/office/word/2010/wordprocessingCanvas" xmlns:cx="http://schemas.microsoft.com/office/drawing/2014/chartex" xmlns:cx1="http://schemas.microsoft.com/office/drawing/2015/9/8/chartex" xmlns:cx2="http://schemas.microsoft.com/office/drawing/2015/10/21/chartex" xmlns:cx3="http://schemas.microsoft.com/office/drawing/2016/5/9/chartex" xmlns:cx4="http://schemas.microsoft.com/office/drawing/2016/5/10/chartex" xmlns:cx5="http://schemas.microsoft.com/office/drawing/2016/5/11/chartex" xmlns:cx6="http://schemas.microsoft.com/office/drawing/2016/5/12/chartex" xmlns:cx7="http://schemas.microsoft.com/office/drawing/2016/5/13/chartex" xmlns:cx8="http://schemas.microsoft.com/office/drawing/2016/5/14/chartex" xmlns:mc="http://schemas.openxmlformats.org/markup-compatibility/2006" xmlns:aink="http://schemas.microsoft.com/office/drawing/2016/ink" xmlns:am3d="http://schemas.microsoft.com/office/drawing/2017/model3d" xmlns:o="urn:schemas-microsoft-com:office:office" xmlns:oel="http://schemas.microsoft.com/office/2019/extlst" xmlns:r="http://schemas.openxmlformats.org/officeDocument/2006/relationships" xmlns:m="http://schemas.openxmlformats.org/officeDocument/2006/math" xmlns:v="urn:schemas-microsoft-com:vml" xmlns:wp14="http://schemas.microsoft.com/office/word/2010/wordprocessingDrawing" xmlns:wp="http://schemas.openxmlformats.org/drawingml/2006/wordprocessingDrawing" xmlns:w10="urn:schemas-microsoft-com:office:word" xmlns:w="http://schemas.openxmlformats.org/wordprocessingml/2006/main" xmlns:w14="http://schemas.microsoft.com/office/word/2010/wordml" xmlns:w15="http://schemas.microsoft.com/office/word/2012/wordml" xmlns:w16cex="http://schemas.microsoft.com/office/word/2018/wordml/cex" xmlns:w16cid="http://schemas.microsoft.com/office/word/2016/wordml/cid" xmlns:w16="http://schemas.microsoft.com/office/word/2018/wordml" xmlns:w16sdtdh="http://schemas.microsoft.com/office/word/2020/wordml/sdtdatahash" xmlns:w16se="http://schemas.microsoft.com/office/word/2015/wordml/symex" xmlns:wpg="http://schemas.microsoft.com/office/word/2010/wordprocessingGroup" xmlns:wpi="http://schemas.microsoft.com/office/word/2010/wordprocessingInk" xmlns:wne="http://schemas.microsoft.com/office/word/2006/wordml" xmlns:wps="http://schemas.microsoft.com/office/word/2010/wordprocessingShape" mc:Ignorable="w14 w15 w16se w16cid w16 w16cex w16sdtdh wp14">
   <w:body>
-    <w:p/>
     <w:p>
       <w:pPr>
         <w:jc w:val="center"/>
@@ -23,7 +22,7 @@
     <w:p>
       <w:r>
         <w:pict w14:anchorId="355102F4">
-          <v:rect id="_x0000_i1061" style="width:0;height:0" o:hralign="center" o:hrstd="t" o:hrnoshade="t" o:hr="t" fillcolor="#ececec" stroked="f"/>
+          <v:rect id="_x0000_i1025" style="width:0;height:0" o:hralign="center" o:hrstd="t" o:hrnoshade="t" o:hr="t" fillcolor="#ececec" stroked="f"/>
         </w:pict>
       </w:r>
     </w:p>
@@ -152,16 +151,11 @@
       <w:r>
         <w:t xml:space="preserve"> </w:t>
       </w:r>
-      <w:proofErr w:type="gramStart"/>
       <w:r>
         <w:t>r</w:t>
       </w:r>
       <w:r>
-        <w:t>ecords</w:t>
-      </w:r>
-      <w:proofErr w:type="gramEnd"/>
-      <w:r>
-        <w:t xml:space="preserve"> of animal health including medical histories and any ongoing health concerns.</w:t>
+        <w:t>ecords of animal health including medical histories and any ongoing health concerns.</w:t>
       </w:r>
     </w:p>
     <w:p>
@@ -207,7 +201,7 @@
     <w:p>
       <w:r>
         <w:pict w14:anchorId="7FEB22AE">
-          <v:rect id="_x0000_i1062" style="width:0;height:0" o:hralign="center" o:hrstd="t" o:hrnoshade="t" o:hr="t" fillcolor="#ececec" stroked="f"/>
+          <v:rect id="_x0000_i1026" style="width:0;height:0" o:hralign="center" o:hrstd="t" o:hrnoshade="t" o:hr="t" fillcolor="#ececec" stroked="f"/>
         </w:pict>
       </w:r>
     </w:p>
@@ -267,20 +261,20 @@
         </w:numPr>
       </w:pPr>
       <w:r>
+        <w:t>Visitors (Customers): Have limited access compared to employees and administrators</w:t>
+      </w:r>
+      <w:r>
+        <w:t xml:space="preserve"> and can view their own information</w:t>
+      </w:r>
+      <w:r>
+        <w:t>.</w:t>
+      </w:r>
+    </w:p>
+    <w:p>
+      <w:r>
         <w:lastRenderedPageBreak/>
-        <w:t>Visitors (Customers): Have limited access compared to employees and administrators</w:t>
-      </w:r>
-      <w:r>
-        <w:t xml:space="preserve"> and can view their own information</w:t>
-      </w:r>
-      <w:r>
-        <w:t>.</w:t>
-      </w:r>
-    </w:p>
-    <w:p>
-      <w:r>
         <w:pict w14:anchorId="7A9E5775">
-          <v:rect id="_x0000_i1063" style="width:0;height:0" o:hralign="center" o:hrstd="t" o:hrnoshade="t" o:hr="t" fillcolor="#ececec" stroked="f"/>
+          <v:rect id="_x0000_i1027" style="width:0;height:0" o:hralign="center" o:hrstd="t" o:hrnoshade="t" o:hr="t" fillcolor="#ececec" stroked="f"/>
         </w:pict>
       </w:r>
     </w:p>
@@ -462,7 +456,7 @@
       </w:r>
       <w:r>
         <w:pict w14:anchorId="278E1339">
-          <v:rect id="_x0000_i1064" style="width:0;height:0" o:hralign="center" o:hrstd="t" o:hrnoshade="t" o:hr="t" fillcolor="#ececec" stroked="f"/>
+          <v:rect id="_x0000_i1028" style="width:0;height:0" o:hralign="center" o:hrstd="t" o:hrnoshade="t" o:hr="t" fillcolor="#ececec" stroked="f"/>
         </w:pict>
       </w:r>
     </w:p>
@@ -521,7 +515,7 @@
     <w:p>
       <w:r>
         <w:pict w14:anchorId="108444F5">
-          <v:rect id="_x0000_i1065" style="width:0;height:0" o:hralign="center" o:hrstd="t" o:hrnoshade="t" o:hr="t" fillcolor="#ececec" stroked="f"/>
+          <v:rect id="_x0000_i1029" style="width:0;height:0" o:hralign="center" o:hrstd="t" o:hrnoshade="t" o:hr="t" fillcolor="#ececec" stroked="f"/>
         </w:pict>
       </w:r>
     </w:p>
@@ -641,7 +635,6 @@
         </w:numPr>
       </w:pPr>
       <w:r>
-        <w:lastRenderedPageBreak/>
         <w:t>Password: [</w:t>
       </w:r>
       <w:r>
@@ -677,6 +670,7 @@
         </w:numPr>
       </w:pPr>
       <w:r>
+        <w:lastRenderedPageBreak/>
         <w:t>Username: [</w:t>
       </w:r>
       <w:r>
@@ -706,7 +700,7 @@
     <w:p>
       <w:r>
         <w:pict w14:anchorId="3D5616EA">
-          <v:rect id="_x0000_i1066" style="width:0;height:0" o:hralign="center" o:hrstd="t" o:hrnoshade="t" o:hr="t" fillcolor="#ececec" stroked="f"/>
+          <v:rect id="_x0000_i1030" style="width:0;height:0" o:hralign="center" o:hrstd="t" o:hrnoshade="t" o:hr="t" fillcolor="#ececec" stroked="f"/>
         </w:pict>
       </w:r>
     </w:p>
@@ -731,40 +725,46 @@
       </w:r>
     </w:p>
     <w:p>
-      <w:r>
-        <w:t>[</w:t>
-      </w:r>
-      <w:proofErr w:type="spellStart"/>
-      <w:r>
-        <w:t>Github</w:t>
-      </w:r>
-      <w:proofErr w:type="spellEnd"/>
-      <w:r>
-        <w:t xml:space="preserve"> Link]. </w:t>
-      </w:r>
-    </w:p>
-    <w:p>
-      <w:r>
-        <w:t xml:space="preserve">You can download all the files using the ‘git clone’ </w:t>
+      <w:hyperlink r:id="rId7" w:history="1">
+        <w:proofErr w:type="spellStart"/>
+        <w:r>
+          <w:rPr>
+            <w:rStyle w:val="Hyperlink"/>
+          </w:rPr>
+          <w:t>Github</w:t>
+        </w:r>
+        <w:proofErr w:type="spellEnd"/>
+      </w:hyperlink>
+    </w:p>
+    <w:p>
+      <w:r>
+        <w:t>Go</w:t>
+      </w:r>
+      <w:r>
+        <w:t xml:space="preserve"> to command line, ‘cd’ into a folder or directory</w:t>
+      </w:r>
+      <w:r>
+        <w:t>. Then y</w:t>
+      </w:r>
+      <w:r>
+        <w:t xml:space="preserve">ou can download all the files using the ‘git clone’ </w:t>
       </w:r>
       <w:r>
         <w:t>command,</w:t>
       </w:r>
       <w:r>
-        <w:t xml:space="preserve"> and once you have specified where on your laptop you want to clone the repository then you can use ‘git pull’ to download/pull </w:t>
-      </w:r>
-      <w:proofErr w:type="gramStart"/>
-      <w:r>
-        <w:t>al</w:t>
-      </w:r>
-      <w:proofErr w:type="gramEnd"/>
-      <w:r>
-        <w:t xml:space="preserve"> the files.</w:t>
+        <w:t xml:space="preserve"> and once you have specified where on your laptop you want to clone the repository then you can use ‘git pull’ to download/pull a</w:t>
+      </w:r>
+      <w:r>
+        <w:t>l</w:t>
+      </w:r>
+      <w:r>
+        <w:t>l the files.</w:t>
       </w:r>
     </w:p>
     <w:p/>
     <w:sectPr>
-      <w:headerReference w:type="default" r:id="rId7"/>
+      <w:headerReference w:type="default" r:id="rId8"/>
       <w:pgSz w:w="12240" w:h="15840"/>
       <w:pgMar w:top="1440" w:right="1440" w:bottom="1440" w:left="1440" w:header="720" w:footer="720" w:gutter="0"/>
       <w:cols w:space="720"/>
@@ -849,6 +849,11 @@
     <w:r>
       <w:t>Michael Toll</w:t>
     </w:r>
+  </w:p>
+  <w:p>
+    <w:pPr>
+      <w:pStyle w:val="Header"/>
+    </w:pPr>
   </w:p>
 </w:hdr>
 </file>
@@ -2310,6 +2315,7 @@
   <w:style w:type="character" w:default="1" w:styleId="DefaultParagraphFont">
     <w:name w:val="Default Paragraph Font"/>
     <w:uiPriority w:val="1"/>
+    <w:semiHidden/>
     <w:unhideWhenUsed/>
   </w:style>
   <w:style w:type="table" w:default="1" w:styleId="TableNormal">
@@ -2666,6 +2672,29 @@
     <w:link w:val="Footer"/>
     <w:uiPriority w:val="99"/>
     <w:rsid w:val="00A957F7"/>
+  </w:style>
+  <w:style w:type="character" w:styleId="Hyperlink">
+    <w:name w:val="Hyperlink"/>
+    <w:basedOn w:val="DefaultParagraphFont"/>
+    <w:uiPriority w:val="99"/>
+    <w:unhideWhenUsed/>
+    <w:rsid w:val="0060760F"/>
+    <w:rPr>
+      <w:color w:val="467886" w:themeColor="hyperlink"/>
+      <w:u w:val="single"/>
+    </w:rPr>
+  </w:style>
+  <w:style w:type="character" w:styleId="UnresolvedMention">
+    <w:name w:val="Unresolved Mention"/>
+    <w:basedOn w:val="DefaultParagraphFont"/>
+    <w:uiPriority w:val="99"/>
+    <w:semiHidden/>
+    <w:unhideWhenUsed/>
+    <w:rsid w:val="0060760F"/>
+    <w:rPr>
+      <w:color w:val="605E5C"/>
+      <w:shd w:val="clear" w:color="auto" w:fill="E1DFDD"/>
+    </w:rPr>
   </w:style>
 </w:styles>
 </file>

</xml_diff>